<commit_message>
Einführung geschrieben Wochenbericht fertiggestellt
</commit_message>
<xml_diff>
--- a/Documentation/Usecases/Detailusecases/Zimmer wechseln.docx
+++ b/Documentation/Usecases/Detailusecases/Zimmer wechseln.docx
@@ -7,21 +7,8 @@
         <w:pStyle w:val="Titel"/>
       </w:pPr>
       <w:bookmarkStart w:id="0" w:name="Kurzbeschreibung"/>
-      <w:proofErr w:type="spellStart"/>
-      <w:r>
-        <w:t>Use</w:t>
-      </w:r>
-      <w:proofErr w:type="spellEnd"/>
-      <w:r>
-        <w:t xml:space="preserve"> </w:t>
-      </w:r>
-      <w:proofErr w:type="spellStart"/>
-      <w:r>
-        <w:t>case</w:t>
-      </w:r>
-      <w:proofErr w:type="spellEnd"/>
-      <w:r>
-        <w:t>: Zimmer</w:t>
+      <w:r>
+        <w:t>Use case: Zimmer</w:t>
       </w:r>
       <w:r>
         <w:t xml:space="preserve"> wechseln</w:t>
@@ -53,14 +40,10 @@
           <w:sz w:val="22"/>
           <w:szCs w:val="22"/>
         </w:rPr>
-        <w:t>Für einen bestimmten Ankunftstag wird den Reservierungen die entsprechende Anzahl von Zimmern zugeteilt (fixe Zuweisung der Zimmernummer).</w:t>
-      </w:r>
-      <w:r>
-        <w:rPr>
-          <w:rFonts w:asciiTheme="minorHAnsi" w:hAnsiTheme="minorHAnsi" w:cstheme="minorHAnsi"/>
-        </w:rPr>
-        <w:t> </w:t>
-      </w:r>
+        <w:t>Ein Gast bekommt eine neue Zimmernummer zugewiesen und alle bisherigen Rechnungsbeträge werden auf das neue Zimmer übernommen.</w:t>
+      </w:r>
+      <w:bookmarkStart w:id="1" w:name="_GoBack"/>
+      <w:bookmarkEnd w:id="1"/>
     </w:p>
     <w:p>
       <w:pPr>
@@ -71,16 +54,11 @@
         </w:numPr>
         <w:ind w:left="360" w:hanging="360"/>
       </w:pPr>
-      <w:bookmarkStart w:id="1" w:name="1.__________________Use_Case_Name"/>
-      <w:proofErr w:type="spellStart"/>
-      <w:r>
-        <w:t>Stakeholders</w:t>
-      </w:r>
-      <w:proofErr w:type="spellEnd"/>
-      <w:r>
-        <w:t xml:space="preserve"> und Akteure</w:t>
-      </w:r>
-      <w:bookmarkEnd w:id="1"/>
+      <w:bookmarkStart w:id="2" w:name="1.__________________Use_Case_Name"/>
+      <w:r>
+        <w:t>Stakeholders und Akteure</w:t>
+      </w:r>
+      <w:bookmarkEnd w:id="2"/>
     </w:p>
     <w:p>
       <w:pPr>
@@ -151,11 +129,11 @@
         </w:numPr>
         <w:ind w:left="360" w:hanging="360"/>
       </w:pPr>
-      <w:bookmarkStart w:id="2" w:name="4.1_______________&lt;_Pre-condition_One_&gt;"/>
+      <w:bookmarkStart w:id="3" w:name="4.1_______________&lt;_Pre-condition_One_&gt;"/>
       <w:r>
         <w:t>Vorbedingung</w:t>
       </w:r>
-      <w:bookmarkEnd w:id="2"/>
+      <w:bookmarkEnd w:id="3"/>
       <w:r>
         <w:t>en</w:t>
       </w:r>
@@ -181,11 +159,11 @@
         </w:numPr>
         <w:ind w:left="360" w:hanging="360"/>
       </w:pPr>
-      <w:bookmarkStart w:id="3" w:name="5.1_______________&lt;_Post-condition_One_&gt;"/>
+      <w:bookmarkStart w:id="4" w:name="5.1_______________&lt;_Post-condition_One_&gt;"/>
       <w:r>
         <w:t>Nachbedingung</w:t>
       </w:r>
-      <w:bookmarkEnd w:id="3"/>
+      <w:bookmarkEnd w:id="4"/>
       <w:r>
         <w:t>en</w:t>
       </w:r>
@@ -223,21 +201,21 @@
         </w:numPr>
         <w:ind w:left="360" w:hanging="360"/>
       </w:pPr>
-      <w:bookmarkStart w:id="4" w:name="2.__________________Flow_of_Events"/>
+      <w:bookmarkStart w:id="5" w:name="2.__________________Flow_of_Events"/>
       <w:r>
         <w:t>Ablauf</w:t>
       </w:r>
-      <w:bookmarkEnd w:id="4"/>
+      <w:bookmarkEnd w:id="5"/>
     </w:p>
     <w:p>
       <w:pPr>
         <w:pStyle w:val="berschrift2"/>
       </w:pPr>
-      <w:bookmarkStart w:id="5" w:name="2.1_______________Basic_Flow"/>
+      <w:bookmarkStart w:id="6" w:name="2.1_______________Basic_Flow"/>
       <w:r>
         <w:t>Basisablauf</w:t>
       </w:r>
-      <w:bookmarkEnd w:id="5"/>
+      <w:bookmarkEnd w:id="6"/>
       <w:r>
         <w:t xml:space="preserve"> </w:t>
       </w:r>
@@ -294,11 +272,11 @@
       <w:pPr>
         <w:pStyle w:val="berschrift2"/>
       </w:pPr>
-      <w:bookmarkStart w:id="6" w:name="2.2_______________Alternative_Flows"/>
+      <w:bookmarkStart w:id="7" w:name="2.2_______________Alternative_Flows"/>
       <w:r>
         <w:t>Alternativer Ablauf</w:t>
       </w:r>
-      <w:bookmarkEnd w:id="6"/>
+      <w:bookmarkEnd w:id="7"/>
     </w:p>
     <w:p>
       <w:pPr>
@@ -363,32 +341,17 @@
       <w:pPr>
         <w:pStyle w:val="Listenabsatz"/>
       </w:pPr>
-      <w:bookmarkStart w:id="7" w:name="3.__________________Special_Requirements"/>
-      <w:r>
-        <w:t>2.</w:t>
-      </w:r>
-      <w:r>
-        <w:t>b</w:t>
-      </w:r>
-      <w:r>
-        <w:t>.1 Das System fragt zusätzlich die Belegungsnummer ab</w:t>
-      </w:r>
-    </w:p>
-    <w:p>
-      <w:pPr>
-        <w:pStyle w:val="Listenabsatz"/>
-      </w:pPr>
-      <w:r>
-        <w:t>2.b</w:t>
-      </w:r>
-      <w:r>
-        <w:t>.</w:t>
-      </w:r>
-      <w:r>
-        <w:t>2</w:t>
-      </w:r>
-      <w:r>
-        <w:t xml:space="preserve"> Weiter mit Punkt 2</w:t>
+      <w:bookmarkStart w:id="8" w:name="3.__________________Special_Requirements"/>
+      <w:r>
+        <w:t>2.b.1 Das System fragt zusätzlich die Belegungsnummer ab</w:t>
+      </w:r>
+    </w:p>
+    <w:p>
+      <w:pPr>
+        <w:pStyle w:val="Listenabsatz"/>
+      </w:pPr>
+      <w:r>
+        <w:t>2.b.2 Weiter mit Punkt 2</w:t>
       </w:r>
     </w:p>
     <w:p>
@@ -402,10 +365,7 @@
       </w:pPr>
       <w:r>
         <w:lastRenderedPageBreak/>
-        <w:t xml:space="preserve">4.b.1 </w:t>
-      </w:r>
-      <w:r>
-        <w:t>Zimmerstatus wird nicht geändert</w:t>
+        <w:t>4.b.1 Zimmerstatus wird nicht geändert</w:t>
       </w:r>
     </w:p>
     <w:p>
@@ -420,7 +380,7 @@
       <w:r>
         <w:t>Besondere Anforderungen</w:t>
       </w:r>
-      <w:bookmarkEnd w:id="7"/>
+      <w:bookmarkEnd w:id="8"/>
     </w:p>
     <w:p>
       <w:r>
@@ -444,8 +404,6 @@
       <w:r>
         <w:t>Unbekannt</w:t>
       </w:r>
-      <w:bookmarkStart w:id="8" w:name="_GoBack"/>
-      <w:bookmarkEnd w:id="8"/>
     </w:p>
     <w:p>
       <w:pPr>

</xml_diff>